<commit_message>
Editted exercises for the Cgapter 2 with Colors introduction
</commit_message>
<xml_diff>
--- a/Documentation/VBugs/Chaper 2/Chapter 2 Tutorials.docx
+++ b/Documentation/VBugs/Chaper 2/Chapter 2 Tutorials.docx
@@ -2,6 +2,14 @@
 <file path=word/document.xml><?xml version="1.0" encoding="utf-8"?>
 <w:document xmlns:ve="http://schemas.openxmlformats.org/markup-compatibility/2006" xmlns:o="urn:schemas-microsoft-com:office:office" xmlns:r="http://schemas.openxmlformats.org/officeDocument/2006/relationships" xmlns:m="http://schemas.openxmlformats.org/officeDocument/2006/math" xmlns:v="urn:schemas-microsoft-com:vml" xmlns:wp="http://schemas.openxmlformats.org/drawingml/2006/wordprocessingDrawing" xmlns:w10="urn:schemas-microsoft-com:office:word" xmlns:w="http://schemas.openxmlformats.org/wordprocessingml/2006/main" xmlns:wne="http://schemas.microsoft.com/office/word/2006/wordml">
   <w:body>
+    <w:p>
+      <w:pPr>
+        <w:pStyle w:val="Heading4"/>
+      </w:pPr>
+      <w:r>
+        <w:t>Part 1</w:t>
+      </w:r>
+    </w:p>
     <w:p>
       <w:pPr>
         <w:rPr>
@@ -1311,8 +1319,70 @@
       </w:pPr>
     </w:p>
     <w:p>
-      <w:r>
-        <w:t xml:space="preserve">Exercise 3: </w:t>
+      <w:pPr>
+        <w:pStyle w:val="ListParagraph"/>
+      </w:pPr>
+    </w:p>
+    <w:p>
+      <w:pPr>
+        <w:pStyle w:val="ListParagraph"/>
+      </w:pPr>
+    </w:p>
+    <w:p>
+      <w:pPr>
+        <w:pStyle w:val="ListParagraph"/>
+      </w:pPr>
+    </w:p>
+    <w:p>
+      <w:pPr>
+        <w:pStyle w:val="ListParagraph"/>
+      </w:pPr>
+    </w:p>
+    <w:p>
+      <w:pPr>
+        <w:pStyle w:val="ListParagraph"/>
+      </w:pPr>
+    </w:p>
+    <w:p>
+      <w:pPr>
+        <w:pStyle w:val="ListParagraph"/>
+      </w:pPr>
+    </w:p>
+    <w:p>
+      <w:pPr>
+        <w:pStyle w:val="ListParagraph"/>
+      </w:pPr>
+    </w:p>
+    <w:p>
+      <w:pPr>
+        <w:pStyle w:val="ListParagraph"/>
+      </w:pPr>
+    </w:p>
+    <w:p>
+      <w:pPr>
+        <w:pStyle w:val="ListParagraph"/>
+      </w:pPr>
+    </w:p>
+    <w:p>
+      <w:pPr>
+        <w:pStyle w:val="ListParagraph"/>
+      </w:pPr>
+    </w:p>
+    <w:p>
+      <w:pPr>
+        <w:pStyle w:val="Heading4"/>
+      </w:pPr>
+      <w:r>
+        <w:lastRenderedPageBreak/>
+        <w:t>Part 2</w:t>
+      </w:r>
+    </w:p>
+    <w:p>
+      <w:r>
+        <w:t>Exercise 1</w:t>
+      </w:r>
+      <w:r>
+        <w:t xml:space="preserve">: </w:t>
       </w:r>
       <w:r>
         <w:rPr>
@@ -1454,7 +1524,6 @@
           <w:color w:val="000000"/>
           <w:szCs w:val="20"/>
         </w:rPr>
-        <w:lastRenderedPageBreak/>
         <w:t>P</w:t>
       </w:r>
       <w:r>
@@ -1581,7 +1650,10 @@
     <w:p/>
     <w:p>
       <w:r>
-        <w:t xml:space="preserve">Exercise 4: </w:t>
+        <w:t>Exercise 2</w:t>
+      </w:r>
+      <w:r>
+        <w:t xml:space="preserve">: </w:t>
       </w:r>
       <w:r>
         <w:rPr>
@@ -1649,9 +1721,28 @@
       </w:r>
     </w:p>
     <w:p/>
-    <w:p>
-      <w:r>
-        <w:t xml:space="preserve">Exercise 5: </w:t>
+    <w:p/>
+    <w:p/>
+    <w:p/>
+    <w:p/>
+    <w:p/>
+    <w:p/>
+    <w:p/>
+    <w:p>
+      <w:pPr>
+        <w:pStyle w:val="Heading4"/>
+      </w:pPr>
+      <w:r>
+        <w:lastRenderedPageBreak/>
+        <w:t>Part 3</w:t>
+      </w:r>
+    </w:p>
+    <w:p>
+      <w:r>
+        <w:t>Exercise 1</w:t>
+      </w:r>
+      <w:r>
+        <w:t xml:space="preserve">: </w:t>
       </w:r>
       <w:r>
         <w:rPr>
@@ -1825,7 +1916,19 @@
     <w:p/>
     <w:p>
       <w:r>
-        <w:t>Exercise 6: Drawing the text by using loaded true type font</w:t>
+        <w:t>E</w:t>
+      </w:r>
+      <w:r>
+        <w:t>xercise 2</w:t>
+      </w:r>
+      <w:r>
+        <w:t xml:space="preserve">: </w:t>
+      </w:r>
+      <w:r>
+        <w:rPr>
+          <w:i/>
+        </w:rPr>
+        <w:t>Drawing the text by using loaded true type font</w:t>
       </w:r>
     </w:p>
     <w:p>
@@ -1854,7 +1957,6 @@
         </w:numPr>
       </w:pPr>
       <w:r>
-        <w:lastRenderedPageBreak/>
         <w:t xml:space="preserve">Use </w:t>
       </w:r>
       <w:r>
@@ -1919,6 +2021,130 @@
       </w:r>
     </w:p>
     <w:p/>
+    <w:p/>
+    <w:p/>
+    <w:p/>
+    <w:p/>
+    <w:p/>
+    <w:p/>
+    <w:p/>
+    <w:p/>
+    <w:p/>
+    <w:p/>
+    <w:p>
+      <w:pPr>
+        <w:pStyle w:val="Heading4"/>
+      </w:pPr>
+      <w:r>
+        <w:lastRenderedPageBreak/>
+        <w:t>Part 4</w:t>
+      </w:r>
+    </w:p>
+    <w:p>
+      <w:r>
+        <w:t xml:space="preserve">Exercise </w:t>
+      </w:r>
+      <w:r>
+        <w:t>1</w:t>
+      </w:r>
+      <w:r>
+        <w:t xml:space="preserve">: </w:t>
+      </w:r>
+      <w:r>
+        <w:rPr>
+          <w:i/>
+        </w:rPr>
+        <w:t>Colors with RGB and RGBA</w:t>
+      </w:r>
+    </w:p>
+    <w:p>
+      <w:r>
+        <w:t>Answer the following questions on your worksheet</w:t>
+      </w:r>
+      <w:r>
+        <w:t>:</w:t>
+      </w:r>
+    </w:p>
+    <w:p>
+      <w:pPr>
+        <w:pStyle w:val="ListParagraph"/>
+        <w:numPr>
+          <w:ilvl w:val="0"/>
+          <w:numId w:val="28"/>
+        </w:numPr>
+      </w:pPr>
+      <w:r>
+        <w:t>What is the color with the following values of RGB:</w:t>
+      </w:r>
+    </w:p>
+    <w:p>
+      <w:pPr>
+        <w:pStyle w:val="ListParagraph"/>
+      </w:pPr>
+      <w:r>
+        <w:t>(255, 0, 0).</w:t>
+      </w:r>
+    </w:p>
+    <w:p>
+      <w:pPr>
+        <w:pStyle w:val="ListParagraph"/>
+        <w:numPr>
+          <w:ilvl w:val="0"/>
+          <w:numId w:val="28"/>
+        </w:numPr>
+      </w:pPr>
+      <w:r>
+        <w:t>What is the color with the following values of RGB:</w:t>
+      </w:r>
+    </w:p>
+    <w:p>
+      <w:pPr>
+        <w:pStyle w:val="ListParagraph"/>
+      </w:pPr>
+      <w:r>
+        <w:t>(255, 255, 0)</w:t>
+      </w:r>
+    </w:p>
+    <w:p>
+      <w:pPr>
+        <w:pStyle w:val="ListParagraph"/>
+        <w:numPr>
+          <w:ilvl w:val="0"/>
+          <w:numId w:val="28"/>
+        </w:numPr>
+      </w:pPr>
+      <w:r>
+        <w:t>What is the color with the following values of RGBA:</w:t>
+      </w:r>
+    </w:p>
+    <w:p>
+      <w:pPr>
+        <w:pStyle w:val="ListParagraph"/>
+      </w:pPr>
+      <w:r>
+        <w:t>(255, 255, 0, 0)</w:t>
+      </w:r>
+    </w:p>
+    <w:p>
+      <w:pPr>
+        <w:pStyle w:val="ListParagraph"/>
+        <w:numPr>
+          <w:ilvl w:val="0"/>
+          <w:numId w:val="28"/>
+        </w:numPr>
+      </w:pPr>
+      <w:r>
+        <w:t>What is the color with the following values of RGBA:</w:t>
+      </w:r>
+    </w:p>
+    <w:p>
+      <w:pPr>
+        <w:pStyle w:val="ListParagraph"/>
+      </w:pPr>
+      <w:r>
+        <w:t>(0, 0, 255, 255)</w:t>
+      </w:r>
+    </w:p>
     <w:p/>
     <w:p>
       <w:r>
@@ -1986,7 +2212,7 @@
             <w:rPr>
               <w:noProof/>
             </w:rPr>
-            <w:t>2</w:t>
+            <w:t>5</w:t>
           </w:r>
         </w:fldSimple>
       </w:sdtContent>
@@ -4171,6 +4397,92 @@
     </w:lvl>
   </w:abstractNum>
   <w:abstractNum w:abstractNumId="22">
+    <w:nsid w:val="72782666"/>
+    <w:multiLevelType w:val="hybridMultilevel"/>
+    <w:tmpl w:val="815C4E6C"/>
+    <w:lvl w:ilvl="0" w:tplc="0409000F">
+      <w:start w:val="1"/>
+      <w:numFmt w:val="decimal"/>
+      <w:lvlText w:val="%1."/>
+      <w:lvlJc w:val="left"/>
+      <w:pPr>
+        <w:ind w:left="720" w:hanging="360"/>
+      </w:pPr>
+    </w:lvl>
+    <w:lvl w:ilvl="1" w:tplc="04090019" w:tentative="1">
+      <w:start w:val="1"/>
+      <w:numFmt w:val="lowerLetter"/>
+      <w:lvlText w:val="%2."/>
+      <w:lvlJc w:val="left"/>
+      <w:pPr>
+        <w:ind w:left="1440" w:hanging="360"/>
+      </w:pPr>
+    </w:lvl>
+    <w:lvl w:ilvl="2" w:tplc="0409001B" w:tentative="1">
+      <w:start w:val="1"/>
+      <w:numFmt w:val="lowerRoman"/>
+      <w:lvlText w:val="%3."/>
+      <w:lvlJc w:val="right"/>
+      <w:pPr>
+        <w:ind w:left="2160" w:hanging="180"/>
+      </w:pPr>
+    </w:lvl>
+    <w:lvl w:ilvl="3" w:tplc="0409000F" w:tentative="1">
+      <w:start w:val="1"/>
+      <w:numFmt w:val="decimal"/>
+      <w:lvlText w:val="%4."/>
+      <w:lvlJc w:val="left"/>
+      <w:pPr>
+        <w:ind w:left="2880" w:hanging="360"/>
+      </w:pPr>
+    </w:lvl>
+    <w:lvl w:ilvl="4" w:tplc="04090019" w:tentative="1">
+      <w:start w:val="1"/>
+      <w:numFmt w:val="lowerLetter"/>
+      <w:lvlText w:val="%5."/>
+      <w:lvlJc w:val="left"/>
+      <w:pPr>
+        <w:ind w:left="3600" w:hanging="360"/>
+      </w:pPr>
+    </w:lvl>
+    <w:lvl w:ilvl="5" w:tplc="0409001B" w:tentative="1">
+      <w:start w:val="1"/>
+      <w:numFmt w:val="lowerRoman"/>
+      <w:lvlText w:val="%6."/>
+      <w:lvlJc w:val="right"/>
+      <w:pPr>
+        <w:ind w:left="4320" w:hanging="180"/>
+      </w:pPr>
+    </w:lvl>
+    <w:lvl w:ilvl="6" w:tplc="0409000F" w:tentative="1">
+      <w:start w:val="1"/>
+      <w:numFmt w:val="decimal"/>
+      <w:lvlText w:val="%7."/>
+      <w:lvlJc w:val="left"/>
+      <w:pPr>
+        <w:ind w:left="5040" w:hanging="360"/>
+      </w:pPr>
+    </w:lvl>
+    <w:lvl w:ilvl="7" w:tplc="04090019" w:tentative="1">
+      <w:start w:val="1"/>
+      <w:numFmt w:val="lowerLetter"/>
+      <w:lvlText w:val="%8."/>
+      <w:lvlJc w:val="left"/>
+      <w:pPr>
+        <w:ind w:left="5760" w:hanging="360"/>
+      </w:pPr>
+    </w:lvl>
+    <w:lvl w:ilvl="8" w:tplc="0409001B" w:tentative="1">
+      <w:start w:val="1"/>
+      <w:numFmt w:val="lowerRoman"/>
+      <w:lvlText w:val="%9."/>
+      <w:lvlJc w:val="right"/>
+      <w:pPr>
+        <w:ind w:left="6480" w:hanging="180"/>
+      </w:pPr>
+    </w:lvl>
+  </w:abstractNum>
+  <w:abstractNum w:abstractNumId="23">
     <w:nsid w:val="740116F7"/>
     <w:multiLevelType w:val="hybridMultilevel"/>
     <w:tmpl w:val="7BF83EA8"/>
@@ -4259,7 +4571,7 @@
       </w:pPr>
     </w:lvl>
   </w:abstractNum>
-  <w:abstractNum w:abstractNumId="23">
+  <w:abstractNum w:abstractNumId="24">
     <w:nsid w:val="76D63AF9"/>
     <w:multiLevelType w:val="hybridMultilevel"/>
     <w:tmpl w:val="0F0208A0"/>
@@ -4348,7 +4660,7 @@
       </w:pPr>
     </w:lvl>
   </w:abstractNum>
-  <w:abstractNum w:abstractNumId="24">
+  <w:abstractNum w:abstractNumId="25">
     <w:nsid w:val="78F477EE"/>
     <w:multiLevelType w:val="hybridMultilevel"/>
     <w:tmpl w:val="4A285F14"/>
@@ -4437,7 +4749,7 @@
       </w:pPr>
     </w:lvl>
   </w:abstractNum>
-  <w:abstractNum w:abstractNumId="25">
+  <w:abstractNum w:abstractNumId="26">
     <w:nsid w:val="7BCA41B1"/>
     <w:multiLevelType w:val="hybridMultilevel"/>
     <w:tmpl w:val="B9DCAC62"/>
@@ -4523,7 +4835,7 @@
       </w:pPr>
     </w:lvl>
   </w:abstractNum>
-  <w:abstractNum w:abstractNumId="26">
+  <w:abstractNum w:abstractNumId="27">
     <w:nsid w:val="7CAB075F"/>
     <w:multiLevelType w:val="hybridMultilevel"/>
     <w:tmpl w:val="DEE49482"/>
@@ -4628,7 +4940,7 @@
     <w:abstractNumId w:val="17"/>
   </w:num>
   <w:num w:numId="7">
-    <w:abstractNumId w:val="22"/>
+    <w:abstractNumId w:val="23"/>
   </w:num>
   <w:num w:numId="8">
     <w:abstractNumId w:val="3"/>
@@ -4640,7 +4952,7 @@
     <w:abstractNumId w:val="8"/>
   </w:num>
   <w:num w:numId="11">
-    <w:abstractNumId w:val="24"/>
+    <w:abstractNumId w:val="25"/>
   </w:num>
   <w:num w:numId="12">
     <w:abstractNumId w:val="16"/>
@@ -4652,7 +4964,7 @@
     <w:abstractNumId w:val="15"/>
   </w:num>
   <w:num w:numId="15">
-    <w:abstractNumId w:val="23"/>
+    <w:abstractNumId w:val="24"/>
   </w:num>
   <w:num w:numId="16">
     <w:abstractNumId w:val="13"/>
@@ -4670,13 +4982,13 @@
     <w:abstractNumId w:val="2"/>
   </w:num>
   <w:num w:numId="21">
-    <w:abstractNumId w:val="25"/>
+    <w:abstractNumId w:val="26"/>
   </w:num>
   <w:num w:numId="22">
     <w:abstractNumId w:val="12"/>
   </w:num>
   <w:num w:numId="23">
-    <w:abstractNumId w:val="26"/>
+    <w:abstractNumId w:val="27"/>
   </w:num>
   <w:num w:numId="24">
     <w:abstractNumId w:val="0"/>
@@ -4689,6 +5001,9 @@
   </w:num>
   <w:num w:numId="27">
     <w:abstractNumId w:val="4"/>
+  </w:num>
+  <w:num w:numId="28">
+    <w:abstractNumId w:val="22"/>
   </w:num>
 </w:numbering>
 </file>

</xml_diff>

<commit_message>
Chater 1 modified (almost everything but no worksheet pictures), Script for Chapter 2, Chapter 2 Tut, not finished
</commit_message>
<xml_diff>
--- a/Documentation/VBugs/Chaper 2/Chapter 2 Tutorials.docx
+++ b/Documentation/VBugs/Chaper 2/Chapter 2 Tutorials.docx
@@ -2114,7 +2114,13 @@
         </w:numPr>
       </w:pPr>
       <w:r>
-        <w:t>What is the color with the following values of RGBA:</w:t>
+        <w:t>What is the color w</w:t>
+      </w:r>
+      <w:r>
+        <w:t>ith the following values of ARGB</w:t>
+      </w:r>
+      <w:r>
+        <w:t>:</w:t>
       </w:r>
     </w:p>
     <w:p>
@@ -2122,7 +2128,19 @@
         <w:pStyle w:val="ListParagraph"/>
       </w:pPr>
       <w:r>
-        <w:t>(255, 255, 0, 0)</w:t>
+        <w:t>(0</w:t>
+      </w:r>
+      <w:r>
+        <w:t>, 255, 255</w:t>
+      </w:r>
+      <w:r>
+        <w:t xml:space="preserve">, </w:t>
+      </w:r>
+      <w:r>
+        <w:t>0</w:t>
+      </w:r>
+      <w:r>
+        <w:t>)</w:t>
       </w:r>
     </w:p>
     <w:p>
@@ -2134,7 +2152,13 @@
         </w:numPr>
       </w:pPr>
       <w:r>
-        <w:t>What is the color with the following values of RGBA:</w:t>
+        <w:t xml:space="preserve">What is the color with the following values of </w:t>
+      </w:r>
+      <w:r>
+        <w:t>ARGB</w:t>
+      </w:r>
+      <w:r>
+        <w:t>:</w:t>
       </w:r>
     </w:p>
     <w:p>
@@ -2142,7 +2166,16 @@
         <w:pStyle w:val="ListParagraph"/>
       </w:pPr>
       <w:r>
-        <w:t>(0, 0, 255, 255)</w:t>
+        <w:t>(255</w:t>
+      </w:r>
+      <w:r>
+        <w:t xml:space="preserve">, 0, 255, </w:t>
+      </w:r>
+      <w:r>
+        <w:t>0</w:t>
+      </w:r>
+      <w:r>
+        <w:t>)</w:t>
       </w:r>
     </w:p>
     <w:p/>
@@ -2316,7 +2349,22 @@
       </w:tabs>
     </w:pPr>
     <w:r>
-      <w:t xml:space="preserve">Chapter 2                                                                                                 Images and Fonts                                                                                                                                           </w:t>
+      <w:t xml:space="preserve">Chapter 2                                                                            </w:t>
+    </w:r>
+    <w:r>
+      <w:t xml:space="preserve">          </w:t>
+    </w:r>
+    <w:r>
+      <w:t xml:space="preserve"> Images, </w:t>
+    </w:r>
+    <w:r>
+      <w:t>Fonts</w:t>
+    </w:r>
+    <w:r>
+      <w:t xml:space="preserve"> and Colors</w:t>
+    </w:r>
+    <w:r>
+      <w:t xml:space="preserve">                                                                                                                                           </w:t>
     </w:r>
   </w:p>
 </w:hdr>

</xml_diff>

<commit_message>
Chatter 1 fixed, Worsheet fixed
</commit_message>
<xml_diff>
--- a/Documentation/VBugs/Chaper 2/Chapter 2 Tutorials.docx
+++ b/Documentation/VBugs/Chaper 2/Chapter 2 Tutorials.docx
@@ -2074,7 +2074,19 @@
         </w:numPr>
       </w:pPr>
       <w:r>
-        <w:t>What is the color with the following values of RGB:</w:t>
+        <w:t>What is the co</w:t>
+      </w:r>
+      <w:r>
+        <w:t xml:space="preserve">lor with the following </w:t>
+      </w:r>
+      <w:r>
+        <w:t xml:space="preserve"> A</w:t>
+      </w:r>
+      <w:r>
+        <w:t>RGB values</w:t>
+      </w:r>
+      <w:r>
+        <w:t>:</w:t>
       </w:r>
     </w:p>
     <w:p>
@@ -2082,7 +2094,13 @@
         <w:pStyle w:val="ListParagraph"/>
       </w:pPr>
       <w:r>
-        <w:t>(255, 0, 0).</w:t>
+        <w:t>(</w:t>
+      </w:r>
+      <w:r>
+        <w:t xml:space="preserve">255, </w:t>
+      </w:r>
+      <w:r>
+        <w:t>255, 0, 0).</w:t>
       </w:r>
     </w:p>
     <w:p>
@@ -2094,7 +2112,13 @@
         </w:numPr>
       </w:pPr>
       <w:r>
-        <w:t>What is the color with the following values of RGB:</w:t>
+        <w:t>What is the col</w:t>
+      </w:r>
+      <w:r>
+        <w:t>or with the following ARGB values</w:t>
+      </w:r>
+      <w:r>
+        <w:t>:</w:t>
       </w:r>
     </w:p>
     <w:p>
@@ -2102,7 +2126,13 @@
         <w:pStyle w:val="ListParagraph"/>
       </w:pPr>
       <w:r>
-        <w:t>(255, 255, 0)</w:t>
+        <w:t>(</w:t>
+      </w:r>
+      <w:r>
+        <w:t xml:space="preserve">255, </w:t>
+      </w:r>
+      <w:r>
+        <w:t>255, 255, 0)</w:t>
       </w:r>
     </w:p>
     <w:p>

</xml_diff>